<commit_message>
add full implementation for vertex processor
</commit_message>
<xml_diff>
--- a/Documentation/Control unit signals.docx
+++ b/Documentation/Control unit signals.docx
@@ -12,6 +12,15 @@
           <w:szCs w:val="44"/>
         </w:rPr>
       </w:pPr>
+      <w:r>
+        <w:rPr>
+          <w:b/>
+          <w:bCs/>
+          <w:sz w:val="44"/>
+          <w:szCs w:val="44"/>
+        </w:rPr>
+        <w:t xml:space="preserve"> </w:t>
+      </w:r>
       <w:bookmarkStart w:id="0" w:name="_GoBack"/>
       <w:bookmarkEnd w:id="0"/>
       <w:r>
@@ -123,19 +132,8 @@
                 <w:sz w:val="28"/>
                 <w:szCs w:val="28"/>
               </w:rPr>
-              <w:t xml:space="preserve">Input            </w:t>
-            </w:r>
-            <w:proofErr w:type="spellStart"/>
-            <w:r>
-              <w:rPr>
-                <w:b/>
-                <w:bCs/>
-                <w:sz w:val="28"/>
-                <w:szCs w:val="28"/>
-              </w:rPr>
-              <w:t>op_code</w:t>
-            </w:r>
-            <w:proofErr w:type="spellEnd"/>
+              <w:t>Input            op_code</w:t>
+            </w:r>
           </w:p>
         </w:tc>
         <w:tc>
@@ -173,25 +171,14 @@
                 <w:szCs w:val="28"/>
               </w:rPr>
             </w:pPr>
-            <w:proofErr w:type="spellStart"/>
-            <w:r>
-              <w:rPr>
-                <w:b/>
-                <w:bCs/>
-                <w:sz w:val="28"/>
-                <w:szCs w:val="28"/>
-              </w:rPr>
-              <w:t>controle</w:t>
-            </w:r>
-            <w:proofErr w:type="spellEnd"/>
-            <w:r>
-              <w:rPr>
-                <w:b/>
-                <w:bCs/>
-                <w:sz w:val="28"/>
-                <w:szCs w:val="28"/>
-              </w:rPr>
-              <w:t xml:space="preserve"> signal</w:t>
+            <w:r>
+              <w:rPr>
+                <w:b/>
+                <w:bCs/>
+                <w:sz w:val="28"/>
+                <w:szCs w:val="28"/>
+              </w:rPr>
+              <w:t>controle signal</w:t>
             </w:r>
           </w:p>
         </w:tc>
@@ -2669,7 +2656,6 @@
           <w:szCs w:val="32"/>
         </w:rPr>
       </w:pPr>
-      <w:proofErr w:type="gramStart"/>
       <w:r>
         <w:rPr>
           <w:b/>
@@ -2678,106 +2664,6 @@
           <w:szCs w:val="32"/>
         </w:rPr>
         <w:t>ADD  rd,sr1,sr2</w:t>
-      </w:r>
-      <w:proofErr w:type="gramEnd"/>
-    </w:p>
-    <w:p>
-      <w:pPr>
-        <w:tabs>
-          <w:tab w:val="left" w:pos="1650"/>
-        </w:tabs>
-        <w:jc w:val="both"/>
-        <w:rPr>
-          <w:b/>
-          <w:bCs/>
-          <w:sz w:val="32"/>
-          <w:szCs w:val="32"/>
-        </w:rPr>
-      </w:pPr>
-      <w:proofErr w:type="spellStart"/>
-      <w:r>
-        <w:rPr>
-          <w:b/>
-          <w:bCs/>
-          <w:sz w:val="32"/>
-          <w:szCs w:val="32"/>
-        </w:rPr>
-        <w:t>Mul</w:t>
-      </w:r>
-      <w:proofErr w:type="spellEnd"/>
-      <w:r>
-        <w:rPr>
-          <w:b/>
-          <w:bCs/>
-          <w:sz w:val="32"/>
-          <w:szCs w:val="32"/>
-        </w:rPr>
-        <w:t xml:space="preserve">   rd</w:t>
-      </w:r>
-      <w:proofErr w:type="gramStart"/>
-      <w:r>
-        <w:rPr>
-          <w:b/>
-          <w:bCs/>
-          <w:sz w:val="32"/>
-          <w:szCs w:val="32"/>
-        </w:rPr>
-        <w:t>,sr1,sr2</w:t>
-      </w:r>
-      <w:proofErr w:type="gramEnd"/>
-    </w:p>
-    <w:p>
-      <w:pPr>
-        <w:tabs>
-          <w:tab w:val="left" w:pos="1650"/>
-        </w:tabs>
-        <w:jc w:val="both"/>
-        <w:rPr>
-          <w:b/>
-          <w:bCs/>
-          <w:sz w:val="32"/>
-          <w:szCs w:val="32"/>
-        </w:rPr>
-      </w:pPr>
-      <w:r>
-        <w:rPr>
-          <w:b/>
-          <w:bCs/>
-          <w:sz w:val="32"/>
-          <w:szCs w:val="32"/>
-        </w:rPr>
-        <w:t xml:space="preserve">LDR   </w:t>
-      </w:r>
-      <w:proofErr w:type="spellStart"/>
-      <w:r>
-        <w:rPr>
-          <w:b/>
-          <w:bCs/>
-          <w:sz w:val="32"/>
-          <w:szCs w:val="32"/>
-        </w:rPr>
-        <w:t>rd</w:t>
-      </w:r>
-      <w:proofErr w:type="spellEnd"/>
-      <w:proofErr w:type="gramStart"/>
-      <w:r>
-        <w:rPr>
-          <w:b/>
-          <w:bCs/>
-          <w:sz w:val="32"/>
-          <w:szCs w:val="32"/>
-        </w:rPr>
-        <w:t>,[</w:t>
-      </w:r>
-      <w:proofErr w:type="gramEnd"/>
-      <w:r>
-        <w:rPr>
-          <w:b/>
-          <w:bCs/>
-          <w:sz w:val="32"/>
-          <w:szCs w:val="32"/>
-        </w:rPr>
-        <w:t>sr1,#imm4]</w:t>
       </w:r>
     </w:p>
     <w:p>
@@ -2800,84 +2686,8 @@
           <w:sz w:val="32"/>
           <w:szCs w:val="32"/>
         </w:rPr>
-        <w:t xml:space="preserve">STR   </w:t>
+        <w:t>Mul   rd,sr1,sr2</w:t>
       </w:r>
-      <w:proofErr w:type="spellStart"/>
-      <w:r>
-        <w:rPr>
-          <w:b/>
-          <w:bCs/>
-          <w:sz w:val="32"/>
-          <w:szCs w:val="32"/>
-        </w:rPr>
-        <w:t>rd</w:t>
-      </w:r>
-      <w:proofErr w:type="spellEnd"/>
-      <w:proofErr w:type="gramStart"/>
-      <w:r>
-        <w:rPr>
-          <w:b/>
-          <w:bCs/>
-          <w:sz w:val="32"/>
-          <w:szCs w:val="32"/>
-        </w:rPr>
-        <w:t>,[</w:t>
-      </w:r>
-      <w:proofErr w:type="gramEnd"/>
-      <w:r>
-        <w:rPr>
-          <w:b/>
-          <w:bCs/>
-          <w:sz w:val="32"/>
-          <w:szCs w:val="32"/>
-        </w:rPr>
-        <w:t>sr1,#imm4]</w:t>
-      </w:r>
-    </w:p>
-    <w:p>
-      <w:pPr>
-        <w:tabs>
-          <w:tab w:val="left" w:pos="1650"/>
-        </w:tabs>
-        <w:jc w:val="both"/>
-        <w:rPr>
-          <w:b/>
-          <w:bCs/>
-          <w:sz w:val="32"/>
-          <w:szCs w:val="32"/>
-        </w:rPr>
-      </w:pPr>
-      <w:proofErr w:type="spellStart"/>
-      <w:r>
-        <w:rPr>
-          <w:b/>
-          <w:bCs/>
-          <w:sz w:val="32"/>
-          <w:szCs w:val="32"/>
-        </w:rPr>
-        <w:t>Mov</w:t>
-      </w:r>
-      <w:proofErr w:type="spellEnd"/>
-      <w:r>
-        <w:rPr>
-          <w:b/>
-          <w:bCs/>
-          <w:sz w:val="32"/>
-          <w:szCs w:val="32"/>
-        </w:rPr>
-        <w:t xml:space="preserve">   rd</w:t>
-      </w:r>
-      <w:proofErr w:type="gramStart"/>
-      <w:r>
-        <w:rPr>
-          <w:b/>
-          <w:bCs/>
-          <w:sz w:val="32"/>
-          <w:szCs w:val="32"/>
-        </w:rPr>
-        <w:t>,sr1</w:t>
-      </w:r>
-      <w:proofErr w:type="gramEnd"/>
     </w:p>
     <w:p>
       <w:pPr>
@@ -2899,9 +2709,22 @@
           <w:sz w:val="32"/>
           <w:szCs w:val="32"/>
         </w:rPr>
-        <w:t>DPRO   rd</w:t>
+        <w:t>LDR   rd,[sr1,#imm4]</w:t>
       </w:r>
-      <w:proofErr w:type="gramStart"/>
+    </w:p>
+    <w:p>
+      <w:pPr>
+        <w:tabs>
+          <w:tab w:val="left" w:pos="1650"/>
+        </w:tabs>
+        <w:jc w:val="both"/>
+        <w:rPr>
+          <w:b/>
+          <w:bCs/>
+          <w:sz w:val="32"/>
+          <w:szCs w:val="32"/>
+        </w:rPr>
+      </w:pPr>
       <w:r>
         <w:rPr>
           <w:b/>
@@ -2909,9 +2732,54 @@
           <w:sz w:val="32"/>
           <w:szCs w:val="32"/>
         </w:rPr>
-        <w:t>,sr1,sr2</w:t>
+        <w:t>STR   rd,[sr1,#imm4]</w:t>
       </w:r>
-      <w:proofErr w:type="gramEnd"/>
+    </w:p>
+    <w:p>
+      <w:pPr>
+        <w:tabs>
+          <w:tab w:val="left" w:pos="1650"/>
+        </w:tabs>
+        <w:jc w:val="both"/>
+        <w:rPr>
+          <w:b/>
+          <w:bCs/>
+          <w:sz w:val="32"/>
+          <w:szCs w:val="32"/>
+        </w:rPr>
+      </w:pPr>
+      <w:r>
+        <w:rPr>
+          <w:b/>
+          <w:bCs/>
+          <w:sz w:val="32"/>
+          <w:szCs w:val="32"/>
+        </w:rPr>
+        <w:t>Mov   rd,sr1</w:t>
+      </w:r>
+    </w:p>
+    <w:p>
+      <w:pPr>
+        <w:tabs>
+          <w:tab w:val="left" w:pos="1650"/>
+        </w:tabs>
+        <w:jc w:val="both"/>
+        <w:rPr>
+          <w:b/>
+          <w:bCs/>
+          <w:sz w:val="32"/>
+          <w:szCs w:val="32"/>
+        </w:rPr>
+      </w:pPr>
+      <w:r>
+        <w:rPr>
+          <w:b/>
+          <w:bCs/>
+          <w:sz w:val="32"/>
+          <w:szCs w:val="32"/>
+        </w:rPr>
+        <w:t>DPRO   rd,sr1,sr2</w:t>
+      </w:r>
     </w:p>
     <w:p>
       <w:pPr>

</xml_diff>